<commit_message>
SMB, 5 Feb 2020, Updated code and 3d print files.
</commit_message>
<xml_diff>
--- a/Notes/DAKBoard.docx
+++ b/Notes/DAKBoard.docx
@@ -3,32 +3,27 @@
 <w:document xmlns:wpc="http://schemas.microsoft.com/office/word/2010/wordprocessingCanvas" xmlns:cx="http://schemas.microsoft.com/office/drawing/2014/chartex" xmlns:cx1="http://schemas.microsoft.com/office/drawing/2015/9/8/chartex" xmlns:cx2="http://schemas.microsoft.com/office/drawing/2015/10/21/chartex" xmlns:cx3="http://schemas.microsoft.com/office/drawing/2016/5/9/chartex" xmlns:cx4="http://schemas.microsoft.com/office/drawing/2016/5/10/chartex" xmlns:cx5="http://schemas.microsoft.com/office/drawing/2016/5/11/chartex" xmlns:cx6="http://schemas.microsoft.com/office/drawing/2016/5/12/chartex" xmlns:cx7="http://schemas.microsoft.com/office/drawing/2016/5/13/chartex" xmlns:cx8="http://schemas.microsoft.com/office/drawing/2016/5/14/chartex" xmlns:mc="http://schemas.openxmlformats.org/markup-compatibility/2006" xmlns:aink="http://schemas.microsoft.com/office/drawing/2016/ink" xmlns:am3d="http://schemas.microsoft.com/office/drawing/2017/model3d" xmlns:o="urn:schemas-microsoft-com:office:office" xmlns:r="http://schemas.openxmlformats.org/officeDocument/2006/relationships" xmlns:m="http://schemas.openxmlformats.org/officeDocument/2006/math" xmlns:v="urn:schemas-microsoft-com:vml" xmlns:wp14="http://schemas.microsoft.com/office/word/2010/wordprocessingDrawing" xmlns:wp="http://schemas.openxmlformats.org/drawingml/2006/wordprocessingDrawing" xmlns:w10="urn:schemas-microsoft-com:office:word" xmlns:w="http://schemas.openxmlformats.org/wordprocessingml/2006/main" xmlns:w14="http://schemas.microsoft.com/office/word/2010/wordml" xmlns:w15="http://schemas.microsoft.com/office/word/2012/wordml" xmlns:w16cid="http://schemas.microsoft.com/office/word/2016/wordml/cid" xmlns:w16se="http://schemas.microsoft.com/office/word/2015/wordml/symex" xmlns:wpg="http://schemas.microsoft.com/office/word/2010/wordprocessingGroup" xmlns:wpi="http://schemas.microsoft.com/office/word/2010/wordprocessingInk" xmlns:wne="http://schemas.microsoft.com/office/word/2006/wordml" xmlns:wps="http://schemas.microsoft.com/office/word/2010/wordprocessingShape" mc:Ignorable="w14 w15 w16se w16cid wp14">
   <w:body>
     <w:p>
-      <w:proofErr w:type="spellStart"/>
-      <w:r>
-        <w:t>DAKBoard</w:t>
-      </w:r>
-      <w:proofErr w:type="spellEnd"/>
-      <w:r>
-        <w:t xml:space="preserve"> – </w:t>
+      <w:r>
+        <w:t xml:space="preserve">DAKBoard – </w:t>
       </w:r>
       <w:hyperlink r:id="rId4" w:history="1">
         <w:r>
           <w:rPr>
             <w:rStyle w:val="Hyperlink"/>
           </w:rPr>
-          <w:t>https://www.rasp</w:t>
+          <w:t>https://www.raspberrypi.org/magpi</w:t>
         </w:r>
         <w:r>
           <w:rPr>
             <w:rStyle w:val="Hyperlink"/>
           </w:rPr>
-          <w:t>b</w:t>
+          <w:t>/</w:t>
         </w:r>
         <w:r>
           <w:rPr>
             <w:rStyle w:val="Hyperlink"/>
           </w:rPr>
-          <w:t>errypi.org/magpi/dakboard-wall-display/</w:t>
+          <w:t>dakboard-wall-display/</w:t>
         </w:r>
       </w:hyperlink>
     </w:p>
@@ -65,13 +60,8 @@
     </w:p>
     <w:p/>
     <w:p>
-      <w:proofErr w:type="spellStart"/>
-      <w:r>
-        <w:t>sudo</w:t>
-      </w:r>
-      <w:proofErr w:type="spellEnd"/>
-      <w:r>
-        <w:t xml:space="preserve"> apt-get install unclutter</w:t>
+      <w:r>
+        <w:t>sudo apt-get install unclutter</w:t>
       </w:r>
     </w:p>
     <w:p/>
@@ -102,33 +92,31 @@
           <w:rFonts w:ascii="Times New Roman" w:eastAsia="Times New Roman" w:hAnsi="Times New Roman" w:cs="Times New Roman"/>
         </w:rPr>
       </w:pPr>
-      <w:proofErr w:type="spellStart"/>
       <w:r>
         <w:rPr>
           <w:rFonts w:ascii="Times New Roman" w:eastAsia="Times New Roman" w:hAnsi="Times New Roman" w:cs="Times New Roman"/>
         </w:rPr>
-        <w:t>sudo</w:t>
-      </w:r>
-      <w:proofErr w:type="spellEnd"/>
-      <w:r>
+        <w:t>sudo nano /boot/config.txt</w:t>
+      </w:r>
+    </w:p>
+    <w:p>
+      <w:pPr>
         <w:rPr>
           <w:rFonts w:ascii="Times New Roman" w:eastAsia="Times New Roman" w:hAnsi="Times New Roman" w:cs="Times New Roman"/>
         </w:rPr>
-        <w:t xml:space="preserve"> </w:t>
-      </w:r>
-      <w:proofErr w:type="spellStart"/>
-      <w:r>
+      </w:pPr>
+    </w:p>
+    <w:p>
+      <w:pPr>
         <w:rPr>
           <w:rFonts w:ascii="Times New Roman" w:eastAsia="Times New Roman" w:hAnsi="Times New Roman" w:cs="Times New Roman"/>
         </w:rPr>
-        <w:t>nano</w:t>
-      </w:r>
-      <w:proofErr w:type="spellEnd"/>
+      </w:pPr>
       <w:r>
         <w:rPr>
           <w:rFonts w:ascii="Times New Roman" w:eastAsia="Times New Roman" w:hAnsi="Times New Roman" w:cs="Times New Roman"/>
         </w:rPr>
-        <w:t xml:space="preserve"> /boot/config.txt</w:t>
+        <w:t>Add:</w:t>
       </w:r>
     </w:p>
     <w:p>
@@ -141,22 +129,54 @@
     <w:p>
       <w:pPr>
         <w:rPr>
-          <w:rFonts w:ascii="Times New Roman" w:eastAsia="Times New Roman" w:hAnsi="Times New Roman" w:cs="Times New Roman"/>
+          <w:rFonts w:ascii="Arial" w:eastAsia="Times New Roman" w:hAnsi="Arial" w:cs="Arial"/>
+          <w:color w:val="333333"/>
+          <w:sz w:val="21"/>
+          <w:szCs w:val="21"/>
+          <w:shd w:val="clear" w:color="auto" w:fill="FFFFFF"/>
         </w:rPr>
       </w:pPr>
       <w:r>
         <w:rPr>
-          <w:rFonts w:ascii="Times New Roman" w:eastAsia="Times New Roman" w:hAnsi="Times New Roman" w:cs="Times New Roman"/>
-        </w:rPr>
-        <w:t>Add:</w:t>
+          <w:rFonts w:ascii="Arial" w:eastAsia="Times New Roman" w:hAnsi="Arial" w:cs="Arial"/>
+          <w:color w:val="333333"/>
+          <w:sz w:val="21"/>
+          <w:szCs w:val="21"/>
+          <w:shd w:val="clear" w:color="auto" w:fill="FFFFFF"/>
+        </w:rPr>
+        <w:t># Display orientation. Landscape = 0, Portrait = 1</w:t>
       </w:r>
     </w:p>
     <w:p>
       <w:pPr>
         <w:rPr>
-          <w:rFonts w:ascii="Times New Roman" w:eastAsia="Times New Roman" w:hAnsi="Times New Roman" w:cs="Times New Roman"/>
+          <w:rFonts w:ascii="Arial" w:eastAsia="Times New Roman" w:hAnsi="Arial" w:cs="Arial"/>
+          <w:color w:val="333333"/>
+          <w:sz w:val="21"/>
+          <w:szCs w:val="21"/>
+          <w:shd w:val="clear" w:color="auto" w:fill="FFFFFF"/>
         </w:rPr>
       </w:pPr>
+      <w:r>
+        <w:rPr>
+          <w:rFonts w:ascii="Arial" w:eastAsia="Times New Roman" w:hAnsi="Arial" w:cs="Arial"/>
+          <w:color w:val="333333"/>
+          <w:sz w:val="21"/>
+          <w:szCs w:val="21"/>
+          <w:shd w:val="clear" w:color="auto" w:fill="FFFFFF"/>
+        </w:rPr>
+        <w:t>display_rotate=</w:t>
+      </w:r>
+      <w:r>
+        <w:rPr>
+          <w:rFonts w:ascii="Arial" w:eastAsia="Times New Roman" w:hAnsi="Arial" w:cs="Arial"/>
+          <w:color w:val="333333"/>
+          <w:sz w:val="21"/>
+          <w:szCs w:val="21"/>
+          <w:shd w:val="clear" w:color="auto" w:fill="FFFFFF"/>
+        </w:rPr>
+        <w:t>0</w:t>
+      </w:r>
     </w:p>
     <w:p>
       <w:pPr>
@@ -168,16 +188,6 @@
           <w:shd w:val="clear" w:color="auto" w:fill="FFFFFF"/>
         </w:rPr>
       </w:pPr>
-      <w:r>
-        <w:rPr>
-          <w:rFonts w:ascii="Arial" w:eastAsia="Times New Roman" w:hAnsi="Arial" w:cs="Arial"/>
-          <w:color w:val="333333"/>
-          <w:sz w:val="21"/>
-          <w:szCs w:val="21"/>
-          <w:shd w:val="clear" w:color="auto" w:fill="FFFFFF"/>
-        </w:rPr>
-        <w:t># Display orientation. Landscape = 0, Portrait = 1</w:t>
-      </w:r>
     </w:p>
     <w:p>
       <w:pPr>
@@ -189,37 +199,15 @@
           <w:shd w:val="clear" w:color="auto" w:fill="FFFFFF"/>
         </w:rPr>
       </w:pPr>
-      <w:proofErr w:type="spellStart"/>
-      <w:r>
-        <w:rPr>
-          <w:rFonts w:ascii="Arial" w:eastAsia="Times New Roman" w:hAnsi="Arial" w:cs="Arial"/>
-          <w:color w:val="333333"/>
-          <w:sz w:val="21"/>
-          <w:szCs w:val="21"/>
-          <w:shd w:val="clear" w:color="auto" w:fill="FFFFFF"/>
-        </w:rPr>
-        <w:t>display_rotate</w:t>
-      </w:r>
-      <w:proofErr w:type="spellEnd"/>
-      <w:r>
-        <w:rPr>
-          <w:rFonts w:ascii="Arial" w:eastAsia="Times New Roman" w:hAnsi="Arial" w:cs="Arial"/>
-          <w:color w:val="333333"/>
-          <w:sz w:val="21"/>
-          <w:szCs w:val="21"/>
-          <w:shd w:val="clear" w:color="auto" w:fill="FFFFFF"/>
-        </w:rPr>
-        <w:t>=</w:t>
-      </w:r>
-      <w:r>
-        <w:rPr>
-          <w:rFonts w:ascii="Arial" w:eastAsia="Times New Roman" w:hAnsi="Arial" w:cs="Arial"/>
-          <w:color w:val="333333"/>
-          <w:sz w:val="21"/>
-          <w:szCs w:val="21"/>
-          <w:shd w:val="clear" w:color="auto" w:fill="FFFFFF"/>
-        </w:rPr>
-        <w:t>0</w:t>
+      <w:r>
+        <w:rPr>
+          <w:rFonts w:ascii="Arial" w:eastAsia="Times New Roman" w:hAnsi="Arial" w:cs="Arial"/>
+          <w:color w:val="333333"/>
+          <w:sz w:val="21"/>
+          <w:szCs w:val="21"/>
+          <w:shd w:val="clear" w:color="auto" w:fill="FFFFFF"/>
+        </w:rPr>
+        <w:t># Use 24 bit colors</w:t>
       </w:r>
     </w:p>
     <w:p>
@@ -232,90 +220,251 @@
           <w:shd w:val="clear" w:color="auto" w:fill="FFFFFF"/>
         </w:rPr>
       </w:pPr>
-    </w:p>
-    <w:p>
-      <w:pPr>
-        <w:rPr>
-          <w:rFonts w:ascii="Arial" w:eastAsia="Times New Roman" w:hAnsi="Arial" w:cs="Arial"/>
-          <w:color w:val="333333"/>
-          <w:sz w:val="21"/>
-          <w:szCs w:val="21"/>
-          <w:shd w:val="clear" w:color="auto" w:fill="FFFFFF"/>
-        </w:rPr>
-      </w:pPr>
-      <w:r>
-        <w:rPr>
-          <w:rFonts w:ascii="Arial" w:eastAsia="Times New Roman" w:hAnsi="Arial" w:cs="Arial"/>
-          <w:color w:val="333333"/>
-          <w:sz w:val="21"/>
-          <w:szCs w:val="21"/>
-          <w:shd w:val="clear" w:color="auto" w:fill="FFFFFF"/>
-        </w:rPr>
-        <w:t xml:space="preserve"># Use </w:t>
-      </w:r>
-      <w:proofErr w:type="gramStart"/>
-      <w:r>
-        <w:rPr>
-          <w:rFonts w:ascii="Arial" w:eastAsia="Times New Roman" w:hAnsi="Arial" w:cs="Arial"/>
-          <w:color w:val="333333"/>
-          <w:sz w:val="21"/>
-          <w:szCs w:val="21"/>
-          <w:shd w:val="clear" w:color="auto" w:fill="FFFFFF"/>
-        </w:rPr>
-        <w:t>24 bit</w:t>
-      </w:r>
-      <w:proofErr w:type="gramEnd"/>
-      <w:r>
-        <w:rPr>
-          <w:rFonts w:ascii="Arial" w:eastAsia="Times New Roman" w:hAnsi="Arial" w:cs="Arial"/>
-          <w:color w:val="333333"/>
-          <w:sz w:val="21"/>
-          <w:szCs w:val="21"/>
-          <w:shd w:val="clear" w:color="auto" w:fill="FFFFFF"/>
-        </w:rPr>
-        <w:t xml:space="preserve"> colors</w:t>
-      </w:r>
-    </w:p>
-    <w:p>
-      <w:pPr>
-        <w:rPr>
-          <w:rFonts w:ascii="Arial" w:eastAsia="Times New Roman" w:hAnsi="Arial" w:cs="Arial"/>
-          <w:color w:val="333333"/>
-          <w:sz w:val="21"/>
-          <w:szCs w:val="21"/>
-          <w:shd w:val="clear" w:color="auto" w:fill="FFFFFF"/>
-        </w:rPr>
-      </w:pPr>
-      <w:proofErr w:type="spellStart"/>
-      <w:r>
-        <w:rPr>
-          <w:rFonts w:ascii="Arial" w:eastAsia="Times New Roman" w:hAnsi="Arial" w:cs="Arial"/>
-          <w:color w:val="333333"/>
-          <w:sz w:val="21"/>
-          <w:szCs w:val="21"/>
-          <w:shd w:val="clear" w:color="auto" w:fill="FFFFFF"/>
-        </w:rPr>
-        <w:t>framebuffer_depth</w:t>
-      </w:r>
-      <w:proofErr w:type="spellEnd"/>
-      <w:r>
-        <w:rPr>
-          <w:rFonts w:ascii="Arial" w:eastAsia="Times New Roman" w:hAnsi="Arial" w:cs="Arial"/>
-          <w:color w:val="333333"/>
-          <w:sz w:val="21"/>
-          <w:szCs w:val="21"/>
-          <w:shd w:val="clear" w:color="auto" w:fill="FFFFFF"/>
-        </w:rPr>
-        <w:t>=24</w:t>
+      <w:r>
+        <w:rPr>
+          <w:rFonts w:ascii="Arial" w:eastAsia="Times New Roman" w:hAnsi="Arial" w:cs="Arial"/>
+          <w:color w:val="333333"/>
+          <w:sz w:val="21"/>
+          <w:szCs w:val="21"/>
+          <w:shd w:val="clear" w:color="auto" w:fill="FFFFFF"/>
+        </w:rPr>
+        <w:t>framebuffer_depth=24</w:t>
       </w:r>
     </w:p>
     <w:p/>
     <w:p>
       <w:r>
-        <w:t>Pi-Looper – https://learn.adafruit.com/raspberry-pi-video-looper/usage</w:t>
+        <w:t xml:space="preserve">Pi-Looper – </w:t>
+      </w:r>
+      <w:hyperlink r:id="rId5" w:history="1">
+        <w:r>
+          <w:rPr>
+            <w:rStyle w:val="Hyperlink"/>
+          </w:rPr>
+          <w:t>https://learn.adafruit.com/raspberry-pi-video-looper/usage</w:t>
+        </w:r>
+      </w:hyperlink>
+    </w:p>
+    <w:p/>
+    <w:p>
+      <w:r>
+        <w:t>Feh slideshow tool:</w:t>
+      </w:r>
+    </w:p>
+    <w:p/>
+    <w:p>
+      <w:r>
+        <w:t>sudo apt install feh</w:t>
+      </w:r>
+    </w:p>
+    <w:p>
+      <w:r>
+        <w:t>sudo apt install xscreensaver</w:t>
+      </w:r>
+      <w:r>
+        <w:br/>
+      </w:r>
+    </w:p>
+    <w:p>
+      <w:r>
+        <w:t>Create shell file:</w:t>
+      </w:r>
+    </w:p>
+    <w:p>
+      <w:r>
+        <w:t>nano slideshow.sh</w:t>
+      </w:r>
+    </w:p>
+    <w:p>
+      <w:r>
+        <w:t>insert the following</w:t>
+      </w:r>
+    </w:p>
+    <w:p>
+      <w:r>
+        <w:t>export HOME=/home/</w:t>
+      </w:r>
+    </w:p>
+    <w:p>
+      <w:r>
+        <w:t>feh -Y -x -q -D 7 -B black -F -Z -z -r /home/pi/Slides</w:t>
+      </w:r>
+    </w:p>
+    <w:p>
+      <w:r>
+        <w:t>change to executable</w:t>
+      </w:r>
+    </w:p>
+    <w:p>
+      <w:r>
+        <w:t>chmod +x slideshow.sh</w:t>
+      </w:r>
+    </w:p>
+    <w:p/>
+    <w:p>
+      <w:r>
+        <w:t>Autostart using systemd:</w:t>
+      </w:r>
+    </w:p>
+    <w:p>
+      <w:r>
+        <w:t>sudo nano /lib/systemd/system/</w:t>
+      </w:r>
+      <w:r>
+        <w:t>slideshow</w:t>
+      </w:r>
+      <w:r>
+        <w:t>.service</w:t>
+      </w:r>
+    </w:p>
+    <w:p/>
+    <w:p>
+      <w:r>
+        <w:t>insert the following</w:t>
+      </w:r>
+    </w:p>
+    <w:p>
+      <w:r>
+        <w:t>[Unit]</w:t>
+      </w:r>
+    </w:p>
+    <w:p>
+      <w:r>
+        <w:t xml:space="preserve">Description=Start </w:t>
+      </w:r>
+      <w:r>
+        <w:t>slideshow</w:t>
+      </w:r>
+    </w:p>
+    <w:p/>
+    <w:p>
+      <w:r>
+        <w:t>[Service]</w:t>
+      </w:r>
+    </w:p>
+    <w:p>
+      <w:r>
+        <w:t>Environment=DISPLAY=:0</w:t>
+      </w:r>
+    </w:p>
+    <w:p>
+      <w:r>
+        <w:t>Environment=XAUTHORITY=/home/pi/.Xauthority</w:t>
+      </w:r>
+    </w:p>
+    <w:p>
+      <w:r>
+        <w:t>ExecStart=/bin/bash -c '</w:t>
+      </w:r>
+      <w:r>
+        <w:t>/home/pi/slideshow.sh</w:t>
+      </w:r>
+      <w:r>
+        <w:t xml:space="preserve"> &gt; /home/pi/slideshow.log 2&gt;&amp;1’</w:t>
       </w:r>
       <w:bookmarkStart w:id="0" w:name="_GoBack"/>
       <w:bookmarkEnd w:id="0"/>
+    </w:p>
+    <w:p>
+      <w:r>
+        <w:t>Restart=always</w:t>
+      </w:r>
+    </w:p>
+    <w:p>
+      <w:r>
+        <w:t>RestartSec=10s</w:t>
+      </w:r>
+    </w:p>
+    <w:p>
+      <w:r>
+        <w:lastRenderedPageBreak/>
+        <w:t>KillMode=process</w:t>
+      </w:r>
+    </w:p>
+    <w:p>
+      <w:r>
+        <w:t>TimeoutSec=infinity</w:t>
+      </w:r>
+    </w:p>
+    <w:p/>
+    <w:p>
+      <w:r>
+        <w:t>[Install]</w:t>
+      </w:r>
+    </w:p>
+    <w:p>
+      <w:r>
+        <w:t>WantedBy=graphical.target</w:t>
+      </w:r>
+    </w:p>
+    <w:p/>
+    <w:p>
+      <w:r>
+        <w:t>In command line:</w:t>
+      </w:r>
+    </w:p>
+    <w:p>
+      <w:r>
+        <w:t>sudo systemctl daemon-reload</w:t>
+      </w:r>
+    </w:p>
+    <w:p>
+      <w:r>
+        <w:t xml:space="preserve">sudo systemctl enable </w:t>
+      </w:r>
+      <w:r>
+        <w:t>slideshow</w:t>
+      </w:r>
+      <w:r>
+        <w:t>.service</w:t>
+      </w:r>
+    </w:p>
+    <w:p/>
+    <w:p>
+      <w:r>
+        <w:t>update autostart so screensaver is not enabled:</w:t>
+      </w:r>
+    </w:p>
+    <w:p>
+      <w:r>
+        <w:t>sudo nano /etc/xdg/lxsession/LXDE-pi/autostart</w:t>
+      </w:r>
+    </w:p>
+    <w:p/>
+    <w:p>
+      <w:r>
+        <w:t>delete everything and add</w:t>
+      </w:r>
+    </w:p>
+    <w:p>
+      <w:r>
+        <w:t>@xset s off</w:t>
+      </w:r>
+    </w:p>
+    <w:p>
+      <w:r>
+        <w:t>@xset s noblank</w:t>
+      </w:r>
+    </w:p>
+    <w:p>
+      <w:r>
+        <w:t>@xset s 0 0</w:t>
+      </w:r>
+    </w:p>
+    <w:p>
+      <w:r>
+        <w:t>@xset s noexpose</w:t>
+      </w:r>
+    </w:p>
+    <w:p>
+      <w:r>
+        <w:t>@xset -dpms</w:t>
+      </w:r>
+    </w:p>
+    <w:p>
+      <w:r>
+        <w:t>(may try changing screensaver settings in preferences in GUI as well)</w:t>
+      </w:r>
     </w:p>
     <w:sectPr>
       <w:pgSz w:w="12240" w:h="15840"/>
@@ -340,7 +489,7 @@
     </w:rPrDefault>
     <w:pPrDefault/>
   </w:docDefaults>
-  <w:latentStyles w:defLockedState="0" w:defUIPriority="99" w:defSemiHidden="0" w:defUnhideWhenUsed="0" w:defQFormat="0" w:count="375">
+  <w:latentStyles w:defLockedState="0" w:defUIPriority="99" w:defSemiHidden="0" w:defUnhideWhenUsed="0" w:defQFormat="0" w:count="376">
     <w:lsdException w:name="Normal" w:uiPriority="0" w:qFormat="1"/>
     <w:lsdException w:name="heading 1" w:uiPriority="9" w:qFormat="1"/>
     <w:lsdException w:name="heading 2" w:semiHidden="1" w:uiPriority="9" w:unhideWhenUsed="1" w:qFormat="1"/>
@@ -446,7 +595,6 @@
     <w:lsdException w:name="HTML Sample" w:semiHidden="1" w:unhideWhenUsed="1"/>
     <w:lsdException w:name="HTML Typewriter" w:semiHidden="1" w:unhideWhenUsed="1"/>
     <w:lsdException w:name="HTML Variable" w:semiHidden="1" w:unhideWhenUsed="1"/>
-    <w:lsdException w:name="Normal Table" w:semiHidden="1" w:unhideWhenUsed="1"/>
     <w:lsdException w:name="annotation subject" w:semiHidden="1" w:unhideWhenUsed="1"/>
     <w:lsdException w:name="No List" w:semiHidden="1" w:unhideWhenUsed="1"/>
     <w:lsdException w:name="Outline List 1" w:semiHidden="1" w:unhideWhenUsed="1"/>
@@ -493,10 +641,8 @@
     <w:lsdException w:name="Table Subtle 2" w:semiHidden="1" w:unhideWhenUsed="1"/>
     <w:lsdException w:name="Table Web 1" w:semiHidden="1" w:unhideWhenUsed="1"/>
     <w:lsdException w:name="Table Web 2" w:semiHidden="1" w:unhideWhenUsed="1"/>
-    <w:lsdException w:name="Table Web 3" w:semiHidden="1" w:unhideWhenUsed="1"/>
     <w:lsdException w:name="Balloon Text" w:semiHidden="1" w:unhideWhenUsed="1"/>
     <w:lsdException w:name="Table Grid" w:uiPriority="39"/>
-    <w:lsdException w:name="Table Theme" w:semiHidden="1" w:unhideWhenUsed="1"/>
     <w:lsdException w:name="Placeholder Text" w:semiHidden="1"/>
     <w:lsdException w:name="No Spacing" w:uiPriority="1" w:qFormat="1"/>
     <w:lsdException w:name="Light Shading" w:uiPriority="60"/>
@@ -716,6 +862,7 @@
     <w:lsdException w:name="Smart Hyperlink" w:semiHidden="1" w:unhideWhenUsed="1"/>
     <w:lsdException w:name="Hashtag" w:semiHidden="1" w:unhideWhenUsed="1"/>
     <w:lsdException w:name="Unresolved Mention" w:semiHidden="1" w:unhideWhenUsed="1"/>
+    <w:lsdException w:name="Smart Link" w:semiHidden="1" w:unhideWhenUsed="1"/>
   </w:latentStyles>
   <w:style w:type="paragraph" w:default="1" w:styleId="Normal">
     <w:name w:val="Normal"/>

</xml_diff>